<commit_message>
Actualización del portafolio: cambiO HV
</commit_message>
<xml_diff>
--- a/assets/cv/CV-Bryan-Rojas.docx
+++ b/assets/cv/CV-Bryan-Rojas.docx
@@ -940,6 +940,185 @@
     </w:p>
     <w:p>
       <w:pPr>
+        <w:pStyle w:val="Prrafodelista"/>
+        <w:numPr>
+          <w:ilvl w:val="0"/>
+          <w:numId w:val="6"/>
+        </w:numPr>
+        <w:tabs>
+          <w:tab w:val="left" w:pos="575"/>
+          <w:tab w:val="left" w:pos="576"/>
+        </w:tabs>
+        <w:spacing w:before="0" w:line="276" w:lineRule="auto"/>
+        <w:rPr>
+          <w:sz w:val="21"/>
+        </w:rPr>
+      </w:pPr>
+      <w:r>
+        <w:rPr>
+          <w:color w:val="464646"/>
+          <w:spacing w:val="-2"/>
+          <w:w w:val="120"/>
+          <w:sz w:val="21"/>
+        </w:rPr>
+        <w:t>Diseño 3D</w:t>
+      </w:r>
+    </w:p>
+    <w:p>
+      <w:pPr>
+        <w:pStyle w:val="Prrafodelista"/>
+        <w:numPr>
+          <w:ilvl w:val="0"/>
+          <w:numId w:val="6"/>
+        </w:numPr>
+        <w:tabs>
+          <w:tab w:val="left" w:pos="575"/>
+          <w:tab w:val="left" w:pos="576"/>
+        </w:tabs>
+        <w:spacing w:before="0" w:line="276" w:lineRule="auto"/>
+        <w:rPr>
+          <w:sz w:val="21"/>
+        </w:rPr>
+      </w:pPr>
+      <w:r>
+        <w:rPr>
+          <w:color w:val="464646"/>
+          <w:spacing w:val="-2"/>
+          <w:w w:val="120"/>
+          <w:sz w:val="21"/>
+        </w:rPr>
+        <w:t>Python</w:t>
+      </w:r>
+      <w:r>
+        <w:rPr>
+          <w:color w:val="464646"/>
+          <w:spacing w:val="-2"/>
+          <w:w w:val="120"/>
+          <w:sz w:val="21"/>
+        </w:rPr>
+        <w:t>, Java &amp; C++</w:t>
+      </w:r>
+    </w:p>
+    <w:p>
+      <w:pPr>
+        <w:pStyle w:val="Prrafodelista"/>
+        <w:numPr>
+          <w:ilvl w:val="0"/>
+          <w:numId w:val="6"/>
+        </w:numPr>
+        <w:tabs>
+          <w:tab w:val="left" w:pos="575"/>
+          <w:tab w:val="left" w:pos="576"/>
+        </w:tabs>
+        <w:spacing w:before="0" w:line="276" w:lineRule="auto"/>
+        <w:rPr>
+          <w:sz w:val="21"/>
+        </w:rPr>
+      </w:pPr>
+      <w:r>
+        <w:rPr>
+          <w:color w:val="464646"/>
+          <w:spacing w:val="-2"/>
+          <w:w w:val="120"/>
+          <w:sz w:val="21"/>
+        </w:rPr>
+        <w:t>MySQL &amp; SQLite</w:t>
+      </w:r>
+    </w:p>
+    <w:p>
+      <w:pPr>
+        <w:pStyle w:val="Prrafodelista"/>
+        <w:numPr>
+          <w:ilvl w:val="0"/>
+          <w:numId w:val="6"/>
+        </w:numPr>
+        <w:tabs>
+          <w:tab w:val="left" w:pos="575"/>
+          <w:tab w:val="left" w:pos="576"/>
+        </w:tabs>
+        <w:spacing w:before="0" w:line="276" w:lineRule="auto"/>
+        <w:rPr>
+          <w:sz w:val="21"/>
+        </w:rPr>
+      </w:pPr>
+      <w:r>
+        <w:rPr>
+          <w:color w:val="464646"/>
+          <w:spacing w:val="-2"/>
+          <w:w w:val="120"/>
+          <w:sz w:val="21"/>
+        </w:rPr>
+        <w:t>HTML &amp; CSS</w:t>
+      </w:r>
+    </w:p>
+    <w:p>
+      <w:pPr>
+        <w:pStyle w:val="Prrafodelista"/>
+        <w:numPr>
+          <w:ilvl w:val="0"/>
+          <w:numId w:val="6"/>
+        </w:numPr>
+        <w:tabs>
+          <w:tab w:val="left" w:pos="575"/>
+          <w:tab w:val="left" w:pos="576"/>
+        </w:tabs>
+        <w:spacing w:before="0" w:line="276" w:lineRule="auto"/>
+        <w:rPr>
+          <w:sz w:val="21"/>
+        </w:rPr>
+      </w:pPr>
+      <w:r>
+        <w:rPr>
+          <w:color w:val="464646"/>
+          <w:spacing w:val="-2"/>
+          <w:w w:val="120"/>
+          <w:sz w:val="21"/>
+        </w:rPr>
+        <w:t xml:space="preserve">Machine </w:t>
+      </w:r>
+      <w:proofErr w:type="spellStart"/>
+      <w:r>
+        <w:rPr>
+          <w:color w:val="464646"/>
+          <w:spacing w:val="-2"/>
+          <w:w w:val="120"/>
+          <w:sz w:val="21"/>
+        </w:rPr>
+        <w:t>Learning</w:t>
+      </w:r>
+      <w:proofErr w:type="spellEnd"/>
+    </w:p>
+    <w:p>
+      <w:pPr>
+        <w:pStyle w:val="Prrafodelista"/>
+        <w:numPr>
+          <w:ilvl w:val="0"/>
+          <w:numId w:val="6"/>
+        </w:numPr>
+        <w:tabs>
+          <w:tab w:val="left" w:pos="575"/>
+          <w:tab w:val="left" w:pos="576"/>
+        </w:tabs>
+        <w:spacing w:before="0" w:line="276" w:lineRule="auto"/>
+        <w:rPr>
+          <w:color w:val="464646"/>
+          <w:spacing w:val="-2"/>
+          <w:w w:val="120"/>
+          <w:sz w:val="21"/>
+        </w:rPr>
+      </w:pPr>
+      <w:r>
+        <w:rPr>
+          <w:color w:val="464646"/>
+          <w:spacing w:val="-2"/>
+          <w:w w:val="120"/>
+          <w:sz w:val="21"/>
+        </w:rPr>
+        <w:t>Microsoft Office</w:t>
+      </w:r>
+    </w:p>
+    <w:p>
+      <w:pPr>
         <w:spacing w:before="128"/>
         <w:ind w:firstLine="214"/>
         <w:jc w:val="both"/>
@@ -976,7 +1155,7 @@
           <w:noProof/>
         </w:rPr>
         <w:drawing>
-          <wp:anchor distT="0" distB="0" distL="114300" distR="114300" simplePos="0" relativeHeight="251673600" behindDoc="0" locked="0" layoutInCell="1" allowOverlap="1" wp14:anchorId="1E7A3107" wp14:editId="3095B75F">
+          <wp:anchor distT="0" distB="0" distL="114300" distR="114300" simplePos="0" relativeHeight="251671552" behindDoc="0" locked="0" layoutInCell="1" allowOverlap="1" wp14:anchorId="1E7A3107" wp14:editId="3095B75F">
             <wp:simplePos x="0" y="0"/>
             <wp:positionH relativeFrom="column">
               <wp:posOffset>-57150</wp:posOffset>
@@ -1036,7 +1215,7 @@
           <w:noProof/>
         </w:rPr>
         <w:drawing>
-          <wp:anchor distT="0" distB="0" distL="114300" distR="114300" simplePos="0" relativeHeight="251644928" behindDoc="0" locked="0" layoutInCell="1" allowOverlap="1" wp14:anchorId="68CB7C52" wp14:editId="1ED91394">
+          <wp:anchor distT="0" distB="0" distL="114300" distR="114300" simplePos="0" relativeHeight="251642880" behindDoc="0" locked="0" layoutInCell="1" allowOverlap="1" wp14:anchorId="68CB7C52" wp14:editId="1ED91394">
             <wp:simplePos x="0" y="0"/>
             <wp:positionH relativeFrom="column">
               <wp:posOffset>-57150</wp:posOffset>
@@ -1193,7 +1372,7 @@
           <w:noProof/>
         </w:rPr>
         <w:drawing>
-          <wp:anchor distT="0" distB="0" distL="114300" distR="114300" simplePos="0" relativeHeight="251657216" behindDoc="0" locked="0" layoutInCell="1" allowOverlap="1" wp14:anchorId="42B2043B" wp14:editId="189FC83E">
+          <wp:anchor distT="0" distB="0" distL="114300" distR="114300" simplePos="0" relativeHeight="251655168" behindDoc="0" locked="0" layoutInCell="1" allowOverlap="1" wp14:anchorId="42B2043B" wp14:editId="189FC83E">
             <wp:simplePos x="0" y="0"/>
             <wp:positionH relativeFrom="column">
               <wp:posOffset>-52837</wp:posOffset>
@@ -1321,7 +1500,7 @@
           <w:noProof/>
         </w:rPr>
         <w:drawing>
-          <wp:anchor distT="0" distB="0" distL="114300" distR="114300" simplePos="0" relativeHeight="251667456" behindDoc="0" locked="0" layoutInCell="1" allowOverlap="1" wp14:anchorId="7FD2F106" wp14:editId="6038E047">
+          <wp:anchor distT="0" distB="0" distL="114300" distR="114300" simplePos="0" relativeHeight="251665408" behindDoc="0" locked="0" layoutInCell="1" allowOverlap="1" wp14:anchorId="7FD2F106" wp14:editId="6038E047">
             <wp:simplePos x="0" y="0"/>
             <wp:positionH relativeFrom="column">
               <wp:posOffset>-80271</wp:posOffset>
@@ -1393,27 +1572,60 @@
         <w:jc w:val="both"/>
         <w:rPr>
           <w:rFonts w:ascii="Microsoft Sans Serif"/>
+          <w:color w:val="7A8585"/>
           <w:sz w:val="28"/>
           <w:lang w:val="es-CO"/>
         </w:rPr>
       </w:pPr>
       <w:r>
         <w:rPr>
-          <w:noProof/>
+          <w:rFonts w:ascii="Microsoft Sans Serif"/>
+          <w:color w:val="7A8585"/>
+          <w:sz w:val="28"/>
+          <w:lang w:val="es-CO"/>
+        </w:rPr>
+        <w:t>PORTAFOLIO WEB</w:t>
+      </w:r>
+    </w:p>
+    <w:p>
+      <w:pPr>
+        <w:tabs>
+          <w:tab w:val="left" w:pos="575"/>
+          <w:tab w:val="left" w:pos="576"/>
+        </w:tabs>
+        <w:spacing w:before="213"/>
+        <w:ind w:left="214"/>
+        <w:rPr>
+          <w:color w:val="0000FF"/>
+          <w:spacing w:val="-2"/>
+          <w:w w:val="115"/>
+          <w:sz w:val="21"/>
+          <w:u w:val="single" w:color="0000FF"/>
+        </w:rPr>
+      </w:pPr>
+      <w:r>
+        <w:rPr>
+          <w:color w:val="0000FF"/>
+          <w:spacing w:val="-2"/>
+          <w:w w:val="115"/>
+          <w:sz w:val="21"/>
+          <w:u w:val="single" w:color="0000FF"/>
         </w:rPr>
         <w:drawing>
-          <wp:anchor distT="0" distB="0" distL="114300" distR="114300" simplePos="0" relativeHeight="251680768" behindDoc="0" locked="0" layoutInCell="1" allowOverlap="1" wp14:anchorId="5F256D13" wp14:editId="35B9560F">
+          <wp:anchor distT="0" distB="0" distL="114300" distR="114300" simplePos="0" relativeHeight="251682816" behindDoc="0" locked="0" layoutInCell="1" allowOverlap="1" wp14:anchorId="5F256D13" wp14:editId="75C89D7F">
             <wp:simplePos x="0" y="0"/>
             <wp:positionH relativeFrom="column">
-              <wp:posOffset>-53283</wp:posOffset>
+              <wp:posOffset>-81280</wp:posOffset>
             </wp:positionH>
             <wp:positionV relativeFrom="paragraph">
-              <wp:posOffset>61595</wp:posOffset>
+              <wp:posOffset>85090</wp:posOffset>
             </wp:positionV>
             <wp:extent cx="174625" cy="207645"/>
             <wp:effectExtent l="0" t="0" r="0" b="1905"/>
             <wp:wrapNone/>
-            <wp:docPr id="710747290" name="Imagen 1" descr="Imagen que contiene Icono&#10;&#10;El contenido generado por IA puede ser incorrecto."/>
+            <wp:docPr id="710747290" name="Imagen 1" descr="Imagen que contiene Icono&#10;&#10;El contenido generado por IA puede ser incorrecto.">
+              <a:hlinkClick xmlns:a="http://schemas.openxmlformats.org/drawingml/2006/main" r:id="rId11"/>
+            </wp:docPr>
             <wp:cNvGraphicFramePr>
               <a:graphicFrameLocks xmlns:a="http://schemas.openxmlformats.org/drawingml/2006/main" noChangeAspect="1"/>
             </wp:cNvGraphicFramePr>
@@ -1421,11 +1633,13 @@
               <a:graphicData uri="http://schemas.openxmlformats.org/drawingml/2006/picture">
                 <pic:pic xmlns:pic="http://schemas.openxmlformats.org/drawingml/2006/picture">
                   <pic:nvPicPr>
-                    <pic:cNvPr id="710747290" name="Imagen 1" descr="Imagen que contiene Icono&#10;&#10;El contenido generado por IA puede ser incorrecto."/>
+                    <pic:cNvPr id="710747290" name="Imagen 1" descr="Imagen que contiene Icono&#10;&#10;El contenido generado por IA puede ser incorrecto.">
+                      <a:hlinkClick r:id="rId11"/>
+                    </pic:cNvPr>
                     <pic:cNvPicPr/>
                   </pic:nvPicPr>
                   <pic:blipFill>
-                    <a:blip r:embed="rId11" cstate="print">
+                    <a:blip r:embed="rId12" cstate="print">
                       <a:extLst>
                         <a:ext uri="{28A0092B-C50C-407E-A947-70E740481C1C}">
                           <a14:useLocalDpi xmlns:a14="http://schemas.microsoft.com/office/drawing/2010/main" val="0"/>
@@ -1457,33 +1671,39 @@
           </wp:anchor>
         </w:drawing>
       </w:r>
-    </w:p>
-    <w:p>
-      <w:pPr>
-        <w:tabs>
-          <w:tab w:val="left" w:pos="575"/>
-          <w:tab w:val="left" w:pos="576"/>
-        </w:tabs>
-        <w:spacing w:before="213"/>
-        <w:ind w:left="214"/>
-        <w:rPr>
-          <w:sz w:val="21"/>
-          <w:lang w:val="es-CO"/>
-        </w:rPr>
-      </w:pPr>
+      <w:r>
+        <w:rPr>
+          <w:color w:val="0000FF"/>
+          <w:spacing w:val="-2"/>
+          <w:w w:val="115"/>
+          <w:sz w:val="21"/>
+          <w:u w:val="single" w:color="0000FF"/>
+        </w:rPr>
+        <w:t>https://brrojash.github.io/mi-portafolio/</w:t>
+      </w:r>
     </w:p>
     <w:p>
       <w:pPr>
         <w:pStyle w:val="Ttulo"/>
         <w:spacing w:line="187" w:lineRule="auto"/>
-      </w:pPr>
-      <w:r>
         <w:rPr>
           <w:b w:val="0"/>
           <w:lang w:val="es-CO"/>
         </w:rPr>
+      </w:pPr>
+      <w:r>
+        <w:rPr>
+          <w:b w:val="0"/>
+          <w:lang w:val="es-CO"/>
+        </w:rPr>
         <w:br w:type="column"/>
       </w:r>
+    </w:p>
+    <w:p>
+      <w:pPr>
+        <w:pStyle w:val="Ttulo"/>
+        <w:spacing w:line="187" w:lineRule="auto"/>
+      </w:pPr>
       <w:r>
         <w:rPr>
           <w:w w:val="105"/>
@@ -5064,7 +5284,7 @@
   <w:style w:type="paragraph" w:default="1" w:styleId="Normal">
     <w:name w:val="Normal"/>
     <w:qFormat/>
-    <w:rsid w:val="0078217A"/>
+    <w:rsid w:val="000C0E8F"/>
     <w:rPr>
       <w:rFonts w:ascii="Arial" w:eastAsia="Arial" w:hAnsi="Arial" w:cs="Arial"/>
       <w:lang w:val="es-ES"/>
@@ -5083,6 +5303,29 @@
       <w:rFonts w:ascii="Microsoft Sans Serif" w:eastAsia="Microsoft Sans Serif" w:hAnsi="Microsoft Sans Serif" w:cs="Microsoft Sans Serif"/>
       <w:sz w:val="32"/>
       <w:szCs w:val="32"/>
+    </w:rPr>
+  </w:style>
+  <w:style w:type="paragraph" w:styleId="Ttulo4">
+    <w:name w:val="heading 4"/>
+    <w:basedOn w:val="Normal"/>
+    <w:next w:val="Normal"/>
+    <w:link w:val="Ttulo4Car"/>
+    <w:uiPriority w:val="9"/>
+    <w:semiHidden/>
+    <w:unhideWhenUsed/>
+    <w:qFormat/>
+    <w:rsid w:val="002343D9"/>
+    <w:pPr>
+      <w:keepNext/>
+      <w:keepLines/>
+      <w:spacing w:before="40"/>
+      <w:outlineLvl w:val="3"/>
+    </w:pPr>
+    <w:rPr>
+      <w:rFonts w:asciiTheme="majorHAnsi" w:eastAsiaTheme="majorEastAsia" w:hAnsiTheme="majorHAnsi" w:cstheme="majorBidi"/>
+      <w:i/>
+      <w:iCs/>
+      <w:color w:val="365F91" w:themeColor="accent1" w:themeShade="BF"/>
     </w:rPr>
   </w:style>
   <w:style w:type="character" w:default="1" w:styleId="Fuentedeprrafopredeter">
@@ -5170,6 +5413,21 @@
     <w:basedOn w:val="Normal"/>
     <w:uiPriority w:val="1"/>
     <w:qFormat/>
+  </w:style>
+  <w:style w:type="character" w:customStyle="1" w:styleId="Ttulo4Car">
+    <w:name w:val="Título 4 Car"/>
+    <w:basedOn w:val="Fuentedeprrafopredeter"/>
+    <w:link w:val="Ttulo4"/>
+    <w:uiPriority w:val="9"/>
+    <w:semiHidden/>
+    <w:rsid w:val="002343D9"/>
+    <w:rPr>
+      <w:rFonts w:asciiTheme="majorHAnsi" w:eastAsiaTheme="majorEastAsia" w:hAnsiTheme="majorHAnsi" w:cstheme="majorBidi"/>
+      <w:i/>
+      <w:iCs/>
+      <w:color w:val="365F91" w:themeColor="accent1" w:themeShade="BF"/>
+      <w:lang w:val="es-ES"/>
+    </w:rPr>
   </w:style>
 </w:styles>
 </file>

</xml_diff>